<commit_message>
added changes in INL cover letter
</commit_message>
<xml_diff>
--- a/Cover_letter_INL.docx
+++ b/Cover_letter_INL.docx
@@ -79,7 +79,20 @@
           <w:shd w:val="clear" w:color="auto" w:fill="FFFFFF"/>
           <w:lang w:val="en-US"/>
         </w:rPr>
-        <w:t>) research group in INL.</w:t>
+        <w:t xml:space="preserve">) research group in </w:t>
+      </w:r>
+      <w:bookmarkStart w:id="0" w:name="_GoBack"/>
+      <w:bookmarkEnd w:id="0"/>
+      <w:r>
+        <w:rPr>
+          <w:rFonts w:ascii="Montserrat" w:hAnsi="Montserrat"/>
+          <w:color w:val="292B2C"/>
+          <w:sz w:val="21"/>
+          <w:szCs w:val="21"/>
+          <w:shd w:val="clear" w:color="auto" w:fill="FFFFFF"/>
+          <w:lang w:val="en-US"/>
+        </w:rPr>
+        <w:t>INL.</w:t>
       </w:r>
       <w:r>
         <w:rPr>
@@ -102,7 +115,31 @@
           <w:shd w:val="clear" w:color="auto" w:fill="FFFFFF"/>
           <w:lang w:val="en-US"/>
         </w:rPr>
-        <w:t>His jobs entails the sensor characterization and debugging</w:t>
+        <w:t>His jobs entails the</w:t>
+      </w:r>
+      <w:r>
+        <w:rPr>
+          <w:rFonts w:ascii="Montserrat" w:hAnsi="Montserrat"/>
+          <w:color w:val="292B2C"/>
+          <w:sz w:val="21"/>
+          <w:szCs w:val="21"/>
+          <w:highlight w:val="yellow"/>
+          <w:shd w:val="clear" w:color="auto" w:fill="FFFFFF"/>
+          <w:lang w:val="en-US"/>
+        </w:rPr>
+        <w:t xml:space="preserve"> PCB testing and manufacturing, and</w:t>
+      </w:r>
+      <w:r>
+        <w:rPr>
+          <w:rFonts w:ascii="Montserrat" w:hAnsi="Montserrat"/>
+          <w:color w:val="292B2C"/>
+          <w:sz w:val="21"/>
+          <w:szCs w:val="21"/>
+          <w:highlight w:val="yellow"/>
+          <w:shd w:val="clear" w:color="auto" w:fill="FFFFFF"/>
+          <w:lang w:val="en-US"/>
+        </w:rPr>
+        <w:t xml:space="preserve"> sensor characterization</w:t>
       </w:r>
       <w:r>
         <w:rPr>
@@ -294,8 +331,6 @@
         </w:rPr>
         <w:t>.</w:t>
       </w:r>
-      <w:bookmarkStart w:id="0" w:name="_GoBack"/>
-      <w:bookmarkEnd w:id="0"/>
     </w:p>
     <w:p>
       <w:pPr>

</xml_diff>